<commit_message>
Atualizações devido à revisão da questão
Neste commit foi corrigido o valor de F(2) que estava errado, além de algumas explicações a mais colocadas.
</commit_message>
<xml_diff>
--- a/Q3 - Casos de Teste.docx
+++ b/Q3 - Casos de Teste.docx
@@ -57,7 +57,7 @@
     <w:p>
       <w:pPr>
         <w:spacing w:line="240" w:lineRule="auto"/>
-        <w:ind w:left="1416"/>
+        <w:ind w:left="1985"/>
         <w:jc w:val="both"/>
         <w:rPr>
           <w:i/>
@@ -119,7 +119,7 @@
     <w:p>
       <w:pPr>
         <w:spacing w:line="240" w:lineRule="auto"/>
-        <w:ind w:left="1416"/>
+        <w:ind w:left="1985"/>
         <w:jc w:val="both"/>
         <w:rPr>
           <w:i/>
@@ -232,7 +232,7 @@
     <w:p>
       <w:pPr>
         <w:spacing w:line="240" w:lineRule="auto"/>
-        <w:ind w:left="1416"/>
+        <w:ind w:left="1985"/>
         <w:jc w:val="both"/>
         <w:rPr>
           <w:i/>
@@ -289,12 +289,14 @@
         </w:rPr>
         <w:t xml:space="preserve">{  </w:t>
       </w:r>
+      <w:bookmarkStart w:id="0" w:name="_GoBack"/>
+      <w:bookmarkEnd w:id="0"/>
       <w:proofErr w:type="gramEnd"/>
     </w:p>
     <w:p>
       <w:pPr>
         <w:spacing w:line="240" w:lineRule="auto"/>
-        <w:ind w:left="1416"/>
+        <w:ind w:left="1985"/>
         <w:jc w:val="both"/>
         <w:rPr>
           <w:i/>
@@ -374,7 +376,7 @@
     <w:p>
       <w:pPr>
         <w:spacing w:line="240" w:lineRule="auto"/>
-        <w:ind w:left="1416"/>
+        <w:ind w:left="1985"/>
         <w:jc w:val="both"/>
         <w:rPr>
           <w:i/>
@@ -454,7 +456,7 @@
     <w:p>
       <w:pPr>
         <w:spacing w:line="240" w:lineRule="auto"/>
-        <w:ind w:left="1416"/>
+        <w:ind w:left="1985"/>
         <w:jc w:val="both"/>
         <w:rPr>
           <w:i/>
@@ -554,7 +556,7 @@
     <w:p>
       <w:pPr>
         <w:spacing w:line="240" w:lineRule="auto"/>
-        <w:ind w:left="1416"/>
+        <w:ind w:left="1985"/>
         <w:jc w:val="both"/>
         <w:rPr>
           <w:i/>
@@ -605,7 +607,7 @@
     <w:p>
       <w:pPr>
         <w:spacing w:line="240" w:lineRule="auto"/>
-        <w:ind w:left="1416"/>
+        <w:ind w:left="1985"/>
         <w:jc w:val="both"/>
         <w:rPr>
           <w:i/>
@@ -667,7 +669,7 @@
     <w:p>
       <w:pPr>
         <w:spacing w:line="240" w:lineRule="auto"/>
-        <w:ind w:left="1416"/>
+        <w:ind w:left="1985"/>
         <w:jc w:val="both"/>
         <w:rPr>
           <w:i/>
@@ -727,7 +729,7 @@
     <w:p>
       <w:pPr>
         <w:spacing w:line="240" w:lineRule="auto"/>
-        <w:ind w:left="1416"/>
+        <w:ind w:left="1985"/>
         <w:jc w:val="both"/>
         <w:rPr>
           <w:i/>
@@ -796,10 +798,10 @@
           <w:lang w:val="en-US"/>
         </w:rPr>
         <w:drawing>
-          <wp:inline distT="0" distB="0" distL="0" distR="0" wp14:anchorId="719AD14C" wp14:editId="5B5C3769">
+          <wp:inline distT="0" distB="0" distL="0" distR="0" wp14:anchorId="38432028" wp14:editId="023566EB">
             <wp:extent cx="2122160" cy="2626248"/>
             <wp:effectExtent l="0" t="0" r="0" b="0"/>
-            <wp:docPr id="2" name="Picture 2"/>
+            <wp:docPr id="2" name="Picture 2" title="IMAGE1"/>
             <wp:cNvGraphicFramePr>
               <a:graphicFrameLocks xmlns:a="http://schemas.openxmlformats.org/drawingml/2006/main" noChangeAspect="1"/>
             </wp:cNvGraphicFramePr>
@@ -844,8 +846,11 @@
           <w:tab w:val="left" w:pos="2410"/>
         </w:tabs>
         <w:spacing w:line="240" w:lineRule="auto"/>
-        <w:jc w:val="both"/>
-      </w:pPr>
+        <w:jc w:val="center"/>
+      </w:pPr>
+      <w:r>
+        <w:t>Nesta imagem, os números nos vértices correspondem às linhas no código.</w:t>
+      </w:r>
     </w:p>
     <w:p>
       <w:r>
@@ -902,7 +907,10 @@
         </w:numPr>
       </w:pPr>
       <w:r>
-        <w:t>Numero = 2   -&gt; 2</w:t>
+        <w:t xml:space="preserve">Numero = 2   -&gt; </w:t>
+      </w:r>
+      <w:r>
+        <w:t>1</w:t>
       </w:r>
     </w:p>
     <w:p>
@@ -961,7 +969,10 @@
         </w:numPr>
       </w:pPr>
       <w:r>
-        <w:t>Numero = 2   -&gt; 2</w:t>
+        <w:t xml:space="preserve">Numero = 2   -&gt; </w:t>
+      </w:r>
+      <w:r>
+        <w:t>1</w:t>
       </w:r>
     </w:p>
     <w:p>
@@ -1037,8 +1048,6 @@
       <w:r>
         <w:t>CASO ÚNICO DE TESTES: numero = 46  -&gt; F(46) = 1.86*10^9</w:t>
       </w:r>
-      <w:bookmarkStart w:id="0" w:name="_GoBack"/>
-      <w:bookmarkEnd w:id="0"/>
     </w:p>
     <w:sectPr>
       <w:pgSz w:w="11900" w:h="16840"/>

</xml_diff>